<commit_message>
CB2 silk screemn fix
</commit_message>
<xml_diff>
--- a/Rev. 0/Text/PET_1541_Ada_ModD.docx
+++ b/Rev. 0/Text/PET_1541_Ada_ModD.docx
@@ -4746,9 +4746,9 @@
           <w:lang w:val="en-US"/>
         </w:rPr>
         <w:drawing>
-          <wp:inline distT="0" distB="0" distL="0" distR="0" wp14:anchorId="21E9CD6F" wp14:editId="1CCB327F">
-            <wp:extent cx="3662453" cy="3727450"/>
-            <wp:effectExtent l="0" t="0" r="0" b="6350"/>
+          <wp:inline distT="0" distB="0" distL="0" distR="0" wp14:anchorId="21E9CD6F" wp14:editId="4452DFBA">
+            <wp:extent cx="3640917" cy="3736153"/>
+            <wp:effectExtent l="0" t="0" r="0" b="0"/>
             <wp:docPr id="5" name="Grafik 5"/>
             <wp:cNvGraphicFramePr>
               <a:graphicFrameLocks xmlns:a="http://schemas.openxmlformats.org/drawingml/2006/main" noChangeAspect="1"/>
@@ -4775,7 +4775,7 @@
                   <pic:spPr>
                     <a:xfrm>
                       <a:off x="0" y="0"/>
-                      <a:ext cx="3671004" cy="3736153"/>
+                      <a:ext cx="3640917" cy="3736153"/>
                     </a:xfrm>
                     <a:prstGeom prst="rect">
                       <a:avLst/>
@@ -6272,7 +6272,19 @@
               <w:rPr>
                 <w:lang w:val="en-US"/>
               </w:rPr>
-              <w:t>CA2</w:t>
+              <w:t>C</w:t>
+            </w:r>
+            <w:r>
+              <w:rPr>
+                <w:lang w:val="en-US"/>
+              </w:rPr>
+              <w:t>B</w:t>
+            </w:r>
+            <w:r>
+              <w:rPr>
+                <w:lang w:val="en-US"/>
+              </w:rPr>
+              <w:t>2</w:t>
             </w:r>
           </w:p>
         </w:tc>
@@ -7871,7 +7883,7 @@
         <w:noProof/>
         <w:lang w:val="en-US"/>
       </w:rPr>
-      <w:t>31.10.2021 22:41</w:t>
+      <w:t>05.12.2021 00:55</w:t>
     </w:r>
     <w:r>
       <w:rPr>
@@ -8201,7 +8213,7 @@
         <w:sz w:val="20"/>
         <w:szCs w:val="20"/>
       </w:rPr>
-      <w:t>31.10.2021 22:41</w:t>
+      <w:t>05.12.2021 00:55</w:t>
     </w:r>
     <w:r>
       <w:rPr>

</xml_diff>